<commit_message>
!!!新增 <div class="wrapper"> 調整FOOTER位置
</commit_message>
<xml_diff>
--- a/campSQL/01/就業/EEIT56_01施育群_履歷表.docx
+++ b/campSQL/01/就業/EEIT56_01施育群_履歷表.docx
@@ -3287,7 +3287,7 @@
                 <w:szCs w:val="24"/>
                 <w:rtl w:val="0"/>
               </w:rPr>
-              <w:t xml:space="preserve">),GIT,JWT,https,OAuth,Vue.React,</w:t>
+              <w:t xml:space="preserve">),GIT,JWT,https,OAuth,Vue.React</w:t>
             </w:r>
             <w:r>
               <w:rPr>
@@ -3760,7 +3760,7 @@
                 <w:szCs w:val="24"/>
                 <w:rtl w:val="0"/>
               </w:rPr>
-              <w:t xml:space="preserve">我是一位具有八年餐飲業管理經驗的求職者，目標是成為一名 JAVA 工程師。我擁有豐富的餐飲業管理經驗，並在資展教育機構進修 JAVA 工程師養成班，掌握了 Spring 框架、Spring Security、JWT、HTTPS、SQL 資料庫等技能，並參與製作專題。</w:t>
+              <w:t xml:space="preserve">我是施育群，目標是成為一名軟體工程師。我擁有豐富的管理經驗，並在資展教育機構進修 JAVA 工程師養成班，掌握了 Spring 框架、Spring Security、JWT、HTTPS、SQL 資料庫等技能，並參與製作專題。</w:t>
             </w:r>
             <w:r>
               <w:rPr>
@@ -4036,7 +4036,7 @@
                 <w:szCs w:val="24"/>
                 <w:rtl w:val="0"/>
               </w:rPr>
-              <w:t xml:space="preserve">在資展專題中，我擔任了技術長，個人專題貢獻包括會員系統、表單登入、OAuth 第三方登入、JWT 驗證、權限驗證、環境整合架設、專案期程規劃、前端頁面設計、HTTPS 應用等，Git整合組員的專案也都是由我來執行。我會閱讀官方文件，並有溝通協調等學問探索經驗。我相信自己有能力成為一名優秀的 JAVA 工程師。</w:t>
+              <w:t xml:space="preserve">在資展專題中，我擔任了技術長，個人專題貢獻包括會員系統、表單登入、OAuth 第三方登入、JWT 驗證、權限驗證、環境整合架設、專案期程規劃、前端頁面設計、HTTPS 應用等，Git整合組員的專案也都是由我來執行。我會閱讀官方文件，並有溝通協調等學問探索經驗。我相信自己有能力成為一名優秀的工程師。</w:t>
             </w:r>
             <w:r>
               <w:rPr>
@@ -4944,7 +4944,7 @@
 
 <file path=customXML/item1.xml><?xml version="1.0" encoding="utf-8"?>
 <go:gDocsCustomXmlDataStorage xmlns:go="http://customooxmlschemas.google.com/" xmlns:r="http://schemas.openxmlformats.org/officeDocument/2006/relationships" uri="GoogleDocsCustomDataVersion1">
-  <go:docsCustomData xmlns:go="http://customooxmlschemas.google.com/" roundtripDataSignature="AMtx7mjRzaXTdsXFTblDnYnETjo+DxMjJw==">AMUW2mU7QF8RoASxiXhX026itaYcn08kXAOaRoaHmmqE0hSvP6ovVr1Ltzt2XvhZ+9kPSrJrPwXRp4TdRM4CILZZQzDKuIZn4+vUI+Cgw+otqcxl8auDWxgDNUpW5PrpT/BXSlScUunzMBHrcjUkqpjGnhOx6wyT3Qj69voPSqvVgibqgXcd+SM=</go:docsCustomData>
+  <go:docsCustomData xmlns:go="http://customooxmlschemas.google.com/" roundtripDataSignature="AMtx7mjRzaXTdsXFTblDnYnETjo+DxMjJw==">AMUW2mW05A1bw0s9c6ZCYCqnnGPpUljc9bAnuJUPNN/lIhKB6mgzkLaTTmgso/niwk2BEr+qjbTZPs+pPHuK0ghr6k6NYE2VhiIChaO6bWrnGVuWJBIs+5sKO4FppqgKpeVBqVDleJ6AgpigXcCH8sBMguPnmfO/xGr0vtkJrXbmOL8Wi1dBrAY=</go:docsCustomData>
 </go:gDocsCustomXmlDataStorage>
 </file>
 

</xml_diff>